<commit_message>
Initial Project Configuration for App
</commit_message>
<xml_diff>
--- a/Quellen.docx
+++ b/Quellen.docx
@@ -109,6 +109,30 @@
           <w:u w:val="none"/>
         </w:rPr>
         <w:t>-Architektur</w:t>
+      </w:r>
+      <w:r>
+        <w:rPr>
+          <w:rStyle w:val="Hyperlink"/>
+          <w:color w:val="000000" w:themeColor="text1"/>
+          <w:u w:val="none"/>
+        </w:rPr>
+        <w:t xml:space="preserve"> </w:t>
+      </w:r>
+      <w:hyperlink r:id="rId8" w:history="1">
+        <w:r>
+          <w:rPr>
+            <w:rStyle w:val="Hyperlink"/>
+          </w:rPr>
+          <w:t>https://de.wikipedia.org/wiki/Mikroprogrammierte_Minimalmaschine</w:t>
+        </w:r>
+      </w:hyperlink>
+      <w:r>
+        <w:rPr>
+          <w:rStyle w:val="Hyperlink"/>
+          <w:color w:val="000000" w:themeColor="text1"/>
+          <w:u w:val="none"/>
+        </w:rPr>
+        <w:t xml:space="preserve"> </w:t>
       </w:r>
     </w:p>
     <w:p/>

</xml_diff>